<commit_message>
primera edición tema 4
</commit_message>
<xml_diff>
--- a/fuentes/contenidos/grado04/guion04/GuiaDidactica_MA_04_04_CO.docx
+++ b/fuentes/contenidos/grado04/guion04/GuiaDidactica_MA_04_04_CO.docx
@@ -9,8 +9,6 @@
           <w:b/>
         </w:rPr>
       </w:pPr>
-      <w:bookmarkStart w:id="0" w:name="_GoBack"/>
-      <w:bookmarkEnd w:id="0"/>
       <w:r>
         <w:rPr>
           <w:rFonts w:ascii="Arial" w:hAnsi="Arial" w:cs="Arial"/>
@@ -91,7 +89,27 @@
         <w:rPr>
           <w:rFonts w:ascii="Arial" w:hAnsi="Arial" w:cs="Arial"/>
         </w:rPr>
-        <w:t>Interpreto las fracciones en diferentes contextos: situaciones de medición, relaciones parte todo, cociente, razones y proporciones.</w:t>
+        <w:t>Interpreto las fracciones en diferentes contextos: situaciones de medición, relaciones parte todo</w:t>
+      </w:r>
+      <w:commentRangeStart w:id="0"/>
+      <w:r>
+        <w:rPr>
+          <w:rFonts w:ascii="Arial" w:hAnsi="Arial" w:cs="Arial"/>
+        </w:rPr>
+        <w:t>, cociente, razones y proporciones</w:t>
+      </w:r>
+      <w:commentRangeEnd w:id="0"/>
+      <w:r>
+        <w:rPr>
+          <w:rStyle w:val="Refdecomentario"/>
+        </w:rPr>
+        <w:commentReference w:id="0"/>
+      </w:r>
+      <w:r>
+        <w:rPr>
+          <w:rFonts w:ascii="Arial" w:hAnsi="Arial" w:cs="Arial"/>
+        </w:rPr>
+        <w:t>.</w:t>
       </w:r>
     </w:p>
     <w:p>
@@ -128,6 +146,12 @@
           <w:rFonts w:ascii="Arial" w:hAnsi="Arial" w:cs="Arial"/>
         </w:rPr>
         <w:t>Numérico y sistemas numéricos</w:t>
+      </w:r>
+      <w:r>
+        <w:rPr>
+          <w:rFonts w:ascii="Arial" w:hAnsi="Arial" w:cs="Arial"/>
+        </w:rPr>
+        <w:t>.</w:t>
       </w:r>
     </w:p>
     <w:p>
@@ -351,11 +375,27 @@
           <w:rFonts w:ascii="Arial" w:hAnsi="Arial" w:cs="Arial"/>
         </w:rPr>
       </w:pPr>
-      <w:r>
-        <w:rPr>
-          <w:rFonts w:ascii="Arial" w:hAnsi="Arial" w:cs="Arial"/>
-        </w:rPr>
-        <w:t>Resuelve y formula problemas de proporcionalidad directa e inversa.</w:t>
+      <w:commentRangeStart w:id="2"/>
+      <w:del w:id="3" w:author="Johana Montejo Rozo" w:date="2015-05-03T20:22:00Z">
+        <w:r>
+          <w:rPr>
+            <w:rFonts w:ascii="Arial" w:hAnsi="Arial" w:cs="Arial"/>
+          </w:rPr>
+          <w:delText>Resuelve y formula problemas de proporcionalidad directa e inversa</w:delText>
+        </w:r>
+      </w:del>
+      <w:r>
+        <w:rPr>
+          <w:rFonts w:ascii="Arial" w:hAnsi="Arial" w:cs="Arial"/>
+        </w:rPr>
+        <w:t>.</w:t>
+      </w:r>
+      <w:commentRangeEnd w:id="2"/>
+      <w:r>
+        <w:rPr>
+          <w:rStyle w:val="Refdecomentario"/>
+        </w:rPr>
+        <w:commentReference w:id="2"/>
       </w:r>
     </w:p>
     <w:p>
@@ -404,7 +444,21 @@
         <w:rPr>
           <w:rFonts w:ascii="Arial" w:hAnsi="Arial" w:cs="Arial"/>
         </w:rPr>
-        <w:t xml:space="preserve">on cada uno, es por esto que se propone el trabajo con los </w:t>
+        <w:t>on cada uno</w:t>
+      </w:r>
+      <w:ins w:id="4" w:author="Johana Montejo Rozo" w:date="2015-05-03T20:22:00Z">
+        <w:r>
+          <w:rPr>
+            <w:rFonts w:ascii="Arial" w:hAnsi="Arial" w:cs="Arial"/>
+          </w:rPr>
+          <w:t xml:space="preserve"> de ellos</w:t>
+        </w:r>
+      </w:ins>
+      <w:r>
+        <w:rPr>
+          <w:rFonts w:ascii="Arial" w:hAnsi="Arial" w:cs="Arial"/>
+        </w:rPr>
+        <w:t xml:space="preserve">, es por esto que se propone el trabajo con los </w:t>
       </w:r>
       <w:r>
         <w:rPr>
@@ -423,7 +477,35 @@
         <w:rPr>
           <w:rFonts w:ascii="Arial" w:hAnsi="Arial" w:cs="Arial"/>
         </w:rPr>
-        <w:t xml:space="preserve">, ya que no se trata de unidades enteras sino de partes de ellas. </w:t>
+        <w:t xml:space="preserve">, </w:t>
+      </w:r>
+      <w:del w:id="5" w:author="Johana Montejo Rozo" w:date="2015-05-03T20:22:00Z">
+        <w:r>
+          <w:rPr>
+            <w:rFonts w:ascii="Arial" w:hAnsi="Arial" w:cs="Arial"/>
+          </w:rPr>
+          <w:delText xml:space="preserve">ya </w:delText>
+        </w:r>
+      </w:del>
+      <w:ins w:id="6" w:author="Johana Montejo Rozo" w:date="2015-05-03T20:22:00Z">
+        <w:r>
+          <w:rPr>
+            <w:rFonts w:ascii="Arial" w:hAnsi="Arial" w:cs="Arial"/>
+          </w:rPr>
+          <w:t>puesto</w:t>
+        </w:r>
+        <w:r>
+          <w:rPr>
+            <w:rFonts w:ascii="Arial" w:hAnsi="Arial" w:cs="Arial"/>
+          </w:rPr>
+          <w:t xml:space="preserve"> </w:t>
+        </w:r>
+      </w:ins>
+      <w:r>
+        <w:rPr>
+          <w:rFonts w:ascii="Arial" w:hAnsi="Arial" w:cs="Arial"/>
+        </w:rPr>
+        <w:t xml:space="preserve">que no se trata de unidades enteras sino de partes de ellas. </w:t>
       </w:r>
     </w:p>
     <w:p>
@@ -458,7 +540,21 @@
         <w:rPr>
           <w:rFonts w:ascii="Arial" w:hAnsi="Arial" w:cs="Arial"/>
         </w:rPr>
-        <w:t xml:space="preserve"> es el de introducir y desarrollar el concepto de fracción, su representación gráfica, características básicas y operaciones básicas entre ellas. </w:t>
+        <w:t xml:space="preserve"> es el de introducir y desarrollar el concepto de fracción, su representación gráfica, características </w:t>
+      </w:r>
+      <w:del w:id="7" w:author="Johana Montejo Rozo" w:date="2015-05-03T20:23:00Z">
+        <w:r>
+          <w:rPr>
+            <w:rFonts w:ascii="Arial" w:hAnsi="Arial" w:cs="Arial"/>
+          </w:rPr>
+          <w:delText xml:space="preserve">básicas </w:delText>
+        </w:r>
+      </w:del>
+      <w:r>
+        <w:rPr>
+          <w:rFonts w:ascii="Arial" w:hAnsi="Arial" w:cs="Arial"/>
+        </w:rPr>
+        <w:t xml:space="preserve">y operaciones básicas entre ellas. </w:t>
       </w:r>
     </w:p>
     <w:p>
@@ -543,7 +639,35 @@
         <w:rPr>
           <w:rFonts w:ascii="Arial" w:hAnsi="Arial" w:cs="Arial"/>
         </w:rPr>
-        <w:t xml:space="preserve"> la unidad dividida en partes iguales, unidades de igual forma y tamaño </w:t>
+        <w:t xml:space="preserve"> la unidad dividida en partes iguales, </w:t>
+      </w:r>
+      <w:del w:id="8" w:author="Johana Montejo Rozo" w:date="2015-05-03T20:23:00Z">
+        <w:r>
+          <w:rPr>
+            <w:rFonts w:ascii="Arial" w:hAnsi="Arial" w:cs="Arial"/>
+          </w:rPr>
+          <w:delText xml:space="preserve">unidades </w:delText>
+        </w:r>
+      </w:del>
+      <w:ins w:id="9" w:author="Johana Montejo Rozo" w:date="2015-05-03T20:23:00Z">
+        <w:r>
+          <w:rPr>
+            <w:rFonts w:ascii="Arial" w:hAnsi="Arial" w:cs="Arial"/>
+          </w:rPr>
+          <w:t>partes y unidades</w:t>
+        </w:r>
+        <w:r>
+          <w:rPr>
+            <w:rFonts w:ascii="Arial" w:hAnsi="Arial" w:cs="Arial"/>
+          </w:rPr>
+          <w:t xml:space="preserve"> </w:t>
+        </w:r>
+      </w:ins>
+      <w:r>
+        <w:rPr>
+          <w:rFonts w:ascii="Arial" w:hAnsi="Arial" w:cs="Arial"/>
+        </w:rPr>
+        <w:t xml:space="preserve">de igual forma y tamaño </w:t>
       </w:r>
       <w:r>
         <w:rPr>
@@ -865,6 +989,52 @@
     </w:sectPr>
   </w:body>
 </w:document>
+</file>
+
+<file path=word/comments.xml><?xml version="1.0" encoding="utf-8"?>
+<w:comments xmlns:wpc="http://schemas.microsoft.com/office/word/2010/wordprocessingCanvas" xmlns:mc="http://schemas.openxmlformats.org/markup-compatibility/2006" xmlns:o="urn:schemas-microsoft-com:office:office" xmlns:r="http://schemas.openxmlformats.org/officeDocument/2006/relationships" xmlns:m="http://schemas.openxmlformats.org/officeDocument/2006/math" xmlns:v="urn:schemas-microsoft-com:vml" xmlns:wp14="http://schemas.microsoft.com/office/word/2010/wordprocessingDrawing" xmlns:wp="http://schemas.openxmlformats.org/drawingml/2006/wordprocessingDrawing" xmlns:w10="urn:schemas-microsoft-com:office:word" xmlns:w="http://schemas.openxmlformats.org/wordprocessingml/2006/main" xmlns:w14="http://schemas.microsoft.com/office/word/2010/wordml" xmlns:w15="http://schemas.microsoft.com/office/word/2012/wordml" xmlns:wpg="http://schemas.microsoft.com/office/word/2010/wordprocessingGroup" xmlns:wpi="http://schemas.microsoft.com/office/word/2010/wordprocessingInk" xmlns:wne="http://schemas.microsoft.com/office/word/2006/wordml" xmlns:wps="http://schemas.microsoft.com/office/word/2010/wordprocessingShape" mc:Ignorable="w14 w15 wp14">
+  <w:comment w:id="0" w:author="Johana Montejo Rozo" w:date="2015-05-03T20:24:00Z" w:initials="JMR">
+    <w:p>
+      <w:pPr>
+        <w:pStyle w:val="Textocomentario"/>
+      </w:pPr>
+      <w:r>
+        <w:rPr>
+          <w:rStyle w:val="Refdecomentario"/>
+        </w:rPr>
+        <w:annotationRef/>
+      </w:r>
+      <w:r>
+        <w:t>Claro que estas concepciones de la fracción no se evidenciaron.</w:t>
+      </w:r>
+      <w:bookmarkStart w:id="1" w:name="_GoBack"/>
+      <w:bookmarkEnd w:id="1"/>
+    </w:p>
+  </w:comment>
+  <w:comment w:id="2" w:author="Johana Montejo Rozo" w:date="2015-05-03T20:22:00Z" w:initials="JMR">
+    <w:p>
+      <w:pPr>
+        <w:pStyle w:val="Textocomentario"/>
+      </w:pPr>
+      <w:r>
+        <w:rPr>
+          <w:rStyle w:val="Refdecomentario"/>
+        </w:rPr>
+        <w:annotationRef/>
+      </w:r>
+      <w:r>
+        <w:t>Esto no debe ir, porque no se evidenció en todo el manuscrito.</w:t>
+      </w:r>
+    </w:p>
+  </w:comment>
+</w:comments>
+</file>
+
+<file path=word/commentsExtended.xml><?xml version="1.0" encoding="utf-8"?>
+<w15:commentsEx xmlns:wpc="http://schemas.microsoft.com/office/word/2010/wordprocessingCanvas" xmlns:mc="http://schemas.openxmlformats.org/markup-compatibility/2006" xmlns:o="urn:schemas-microsoft-com:office:office" xmlns:r="http://schemas.openxmlformats.org/officeDocument/2006/relationships" xmlns:m="http://schemas.openxmlformats.org/officeDocument/2006/math" xmlns:v="urn:schemas-microsoft-com:vml" xmlns:wp14="http://schemas.microsoft.com/office/word/2010/wordprocessingDrawing" xmlns:wp="http://schemas.openxmlformats.org/drawingml/2006/wordprocessingDrawing" xmlns:w10="urn:schemas-microsoft-com:office:word" xmlns:w="http://schemas.openxmlformats.org/wordprocessingml/2006/main" xmlns:w14="http://schemas.microsoft.com/office/word/2010/wordml" xmlns:w15="http://schemas.microsoft.com/office/word/2012/wordml" xmlns:wpg="http://schemas.microsoft.com/office/word/2010/wordprocessingGroup" xmlns:wpi="http://schemas.microsoft.com/office/word/2010/wordprocessingInk" xmlns:wne="http://schemas.microsoft.com/office/word/2006/wordml" xmlns:wps="http://schemas.microsoft.com/office/word/2010/wordprocessingShape" mc:Ignorable="w14 w15 wp14">
+  <w15:commentEx w15:paraId="5190CF43" w15:done="0"/>
+  <w15:commentEx w15:paraId="08F17BA1" w15:done="0"/>
+</w15:commentsEx>
 </file>
 
 <file path=word/numbering.xml><?xml version="1.0" encoding="utf-8"?>
@@ -1964,6 +2134,14 @@
     <w:abstractNumId w:val="4"/>
   </w:num>
 </w:numbering>
+</file>
+
+<file path=word/people.xml><?xml version="1.0" encoding="utf-8"?>
+<w15:people xmlns:wpc="http://schemas.microsoft.com/office/word/2010/wordprocessingCanvas" xmlns:mc="http://schemas.openxmlformats.org/markup-compatibility/2006" xmlns:o="urn:schemas-microsoft-com:office:office" xmlns:r="http://schemas.openxmlformats.org/officeDocument/2006/relationships" xmlns:m="http://schemas.openxmlformats.org/officeDocument/2006/math" xmlns:v="urn:schemas-microsoft-com:vml" xmlns:wp14="http://schemas.microsoft.com/office/word/2010/wordprocessingDrawing" xmlns:wp="http://schemas.openxmlformats.org/drawingml/2006/wordprocessingDrawing" xmlns:w10="urn:schemas-microsoft-com:office:word" xmlns:w="http://schemas.openxmlformats.org/wordprocessingml/2006/main" xmlns:w14="http://schemas.microsoft.com/office/word/2010/wordml" xmlns:w15="http://schemas.microsoft.com/office/word/2012/wordml" xmlns:wpg="http://schemas.microsoft.com/office/word/2010/wordprocessingGroup" xmlns:wpi="http://schemas.microsoft.com/office/word/2010/wordprocessingInk" xmlns:wne="http://schemas.microsoft.com/office/word/2006/wordml" xmlns:wps="http://schemas.microsoft.com/office/word/2010/wordprocessingShape" mc:Ignorable="w14 w15 wp14">
+  <w15:person w15:author="Johana Montejo Rozo">
+    <w15:presenceInfo w15:providerId="None" w15:userId="Johana Montejo Rozo"/>
+  </w15:person>
+</w15:people>
 </file>
 
 <file path=word/styles.xml><?xml version="1.0" encoding="utf-8"?>
@@ -2552,6 +2730,84 @@
       <w:lang w:eastAsia="es-ES"/>
     </w:rPr>
   </w:style>
+  <w:style w:type="paragraph" w:styleId="Revisin">
+    <w:name w:val="Revision"/>
+    <w:hidden/>
+    <w:uiPriority w:val="99"/>
+    <w:semiHidden/>
+    <w:rsid w:val="000349DE"/>
+    <w:pPr>
+      <w:spacing w:after="0"/>
+    </w:pPr>
+    <w:rPr>
+      <w:sz w:val="24"/>
+      <w:szCs w:val="24"/>
+      <w:lang w:eastAsia="es-ES"/>
+    </w:rPr>
+  </w:style>
+  <w:style w:type="character" w:styleId="Refdecomentario">
+    <w:name w:val="annotation reference"/>
+    <w:basedOn w:val="Fuentedeprrafopredeter"/>
+    <w:uiPriority w:val="99"/>
+    <w:semiHidden/>
+    <w:unhideWhenUsed/>
+    <w:rsid w:val="000349DE"/>
+    <w:rPr>
+      <w:sz w:val="16"/>
+      <w:szCs w:val="16"/>
+    </w:rPr>
+  </w:style>
+  <w:style w:type="paragraph" w:styleId="Textocomentario">
+    <w:name w:val="annotation text"/>
+    <w:basedOn w:val="Normal"/>
+    <w:link w:val="TextocomentarioCar"/>
+    <w:uiPriority w:val="99"/>
+    <w:semiHidden/>
+    <w:unhideWhenUsed/>
+    <w:rsid w:val="000349DE"/>
+    <w:rPr>
+      <w:sz w:val="20"/>
+      <w:szCs w:val="20"/>
+    </w:rPr>
+  </w:style>
+  <w:style w:type="character" w:customStyle="1" w:styleId="TextocomentarioCar">
+    <w:name w:val="Texto comentario Car"/>
+    <w:basedOn w:val="Fuentedeprrafopredeter"/>
+    <w:link w:val="Textocomentario"/>
+    <w:uiPriority w:val="99"/>
+    <w:semiHidden/>
+    <w:rsid w:val="000349DE"/>
+    <w:rPr>
+      <w:lang w:eastAsia="es-ES"/>
+    </w:rPr>
+  </w:style>
+  <w:style w:type="paragraph" w:styleId="Asuntodelcomentario">
+    <w:name w:val="annotation subject"/>
+    <w:basedOn w:val="Textocomentario"/>
+    <w:next w:val="Textocomentario"/>
+    <w:link w:val="AsuntodelcomentarioCar"/>
+    <w:uiPriority w:val="99"/>
+    <w:semiHidden/>
+    <w:unhideWhenUsed/>
+    <w:rsid w:val="000349DE"/>
+    <w:rPr>
+      <w:b/>
+      <w:bCs/>
+    </w:rPr>
+  </w:style>
+  <w:style w:type="character" w:customStyle="1" w:styleId="AsuntodelcomentarioCar">
+    <w:name w:val="Asunto del comentario Car"/>
+    <w:basedOn w:val="TextocomentarioCar"/>
+    <w:link w:val="Asuntodelcomentario"/>
+    <w:uiPriority w:val="99"/>
+    <w:semiHidden/>
+    <w:rsid w:val="000349DE"/>
+    <w:rPr>
+      <w:b/>
+      <w:bCs/>
+      <w:lang w:eastAsia="es-ES"/>
+    </w:rPr>
+  </w:style>
 </w:styles>
 </file>
 

</xml_diff>